<commit_message>
Sửa chũa vài nội dung
</commit_message>
<xml_diff>
--- a/GDDH VN va TG .docx
+++ b/GDDH VN va TG .docx
@@ -23,18 +23,7 @@
           <w:sz w:val="26"/>
           <w:szCs w:val="26"/>
         </w:rPr>
-        <w:t>LỚP BỒI D</w:t>
-      </w:r>
-      <w:bookmarkStart w:id="0" w:name="_GoBack"/>
-      <w:bookmarkEnd w:id="0"/>
-      <w:r>
-        <w:rPr>
-          <w:rFonts w:ascii="Times New Roman" w:hAnsi="Times New Roman" w:cs="Times New Roman"/>
-          <w:b/>
-          <w:sz w:val="26"/>
-          <w:szCs w:val="26"/>
-        </w:rPr>
-        <w:t>ƯỠNG NGHIỆP VỤ SƯ PHẠM CHO GIẢNG VIÊN TRONG CƠ SỞ GIÁO DỤC ĐẠI HỌC</w:t>
+        <w:t>LỚP BỒI DƯỠNG NGHIỆP VỤ SƯ PHẠM CHO GIẢNG VIÊN TRONG CƠ SỞ GIÁO DỤC ĐẠI HỌC</w:t>
       </w:r>
     </w:p>
     <w:p>
@@ -136,6 +125,16 @@
           <w:shd w:val="clear" w:color="auto" w:fill="FFFFFF"/>
         </w:rPr>
       </w:pPr>
+      <w:r>
+        <w:rPr>
+          <w:rFonts w:ascii="Times New Roman" w:hAnsi="Times New Roman" w:cs="Times New Roman"/>
+          <w:color w:val="000000"/>
+          <w:shd w:val="clear" w:color="auto" w:fill="FFFFFF"/>
+        </w:rPr>
+        <w:t xml:space="preserve">          s</w:t>
+      </w:r>
+      <w:bookmarkStart w:id="0" w:name="_GoBack"/>
+      <w:bookmarkEnd w:id="0"/>
     </w:p>
     <w:p>
       <w:pPr>

</xml_diff>